<commit_message>
tried to write a function to calc k for each tank but was defeated)
</commit_message>
<xml_diff>
--- a/lab_notebook/output/Henkanaththegedara et al 2016_KF.docx
+++ b/lab_notebook/output/Henkanaththegedara et al 2016_KF.docx
@@ -1105,17 +1105,7 @@
           <w:sz w:val="24"/>
           <w:szCs w:val="24"/>
         </w:rPr>
-        <w:t xml:space="preserve"> biomass () and are omnivorous, they have the potential to consume a lot of detritus and primary production (). </w:t>
-      </w:r>
-      <w:bookmarkStart w:id="1" w:name="_GoBack"/>
-      <w:bookmarkEnd w:id="1"/>
-      <w:r>
-        <w:rPr>
-          <w:rFonts w:ascii="Times New Roman" w:hAnsi="Times New Roman" w:cs="Times New Roman"/>
-          <w:sz w:val="24"/>
-          <w:szCs w:val="24"/>
-        </w:rPr>
-        <w:t xml:space="preserve">  </w:t>
+        <w:t xml:space="preserve"> biomass () and are omnivorous, they have the potential to consume a lot of detritus and primary production ().   </w:t>
       </w:r>
     </w:p>
     <w:p>
@@ -3231,7 +3221,27 @@
           <w:szCs w:val="24"/>
           <w:lang w:eastAsia="de-DE"/>
         </w:rPr>
-        <w:t>The effect of crayfish community composition and density on leaf litter decomposition was measured using leaf packs made from senescent tulip poplar leaves (</w:t>
+        <w:t xml:space="preserve">The effect of crayfish community composition and density on leaf litter decomposition was </w:t>
+      </w:r>
+      <w:r>
+        <w:rPr>
+          <w:rFonts w:ascii="Times New Roman" w:eastAsia="Times New Roman" w:hAnsi="Times New Roman" w:cs="Times New Roman"/>
+          <w:color w:val="000000"/>
+          <w:sz w:val="24"/>
+          <w:szCs w:val="24"/>
+          <w:lang w:eastAsia="de-DE"/>
+        </w:rPr>
+        <w:t>evaluated</w:t>
+      </w:r>
+      <w:r>
+        <w:rPr>
+          <w:rFonts w:ascii="Times New Roman" w:eastAsia="Times New Roman" w:hAnsi="Times New Roman" w:cs="Times New Roman"/>
+          <w:color w:val="000000"/>
+          <w:sz w:val="24"/>
+          <w:szCs w:val="24"/>
+          <w:lang w:eastAsia="de-DE"/>
+        </w:rPr>
+        <w:t xml:space="preserve"> using leaf packs made from senescent tulip poplar leaves (</w:t>
       </w:r>
       <w:r>
         <w:rPr>
@@ -3619,41 +3629,91 @@
           <w:szCs w:val="24"/>
           <w:lang w:eastAsia="de-DE"/>
         </w:rPr>
-        <w:t>Nanospec</w:t>
-      </w:r>
-      <w:proofErr w:type="spellEnd"/>
-      <w:r>
-        <w:rPr>
-          <w:rFonts w:ascii="Times New Roman" w:eastAsia="Times New Roman" w:hAnsi="Times New Roman" w:cs="Times New Roman"/>
-          <w:color w:val="000000"/>
-          <w:sz w:val="24"/>
-          <w:szCs w:val="24"/>
-          <w:lang w:eastAsia="de-DE"/>
-        </w:rPr>
-        <w:t xml:space="preserve"> ####. Dissolved organic carbon and total nitrogen were determined using a DOC METER after acidification with 2N </w:t>
-      </w:r>
-      <w:proofErr w:type="spellStart"/>
-      <w:r>
-        <w:rPr>
-          <w:rFonts w:ascii="Times New Roman" w:eastAsia="Times New Roman" w:hAnsi="Times New Roman" w:cs="Times New Roman"/>
-          <w:color w:val="000000"/>
-          <w:sz w:val="24"/>
-          <w:szCs w:val="24"/>
-          <w:lang w:eastAsia="de-DE"/>
-        </w:rPr>
-        <w:t>HCl</w:t>
-      </w:r>
-      <w:proofErr w:type="spellEnd"/>
-      <w:r>
-        <w:rPr>
-          <w:rFonts w:ascii="Times New Roman" w:eastAsia="Times New Roman" w:hAnsi="Times New Roman" w:cs="Times New Roman"/>
-          <w:color w:val="000000"/>
-          <w:sz w:val="24"/>
-          <w:szCs w:val="24"/>
-          <w:lang w:eastAsia="de-DE"/>
-        </w:rPr>
-        <w:t xml:space="preserve">. </w:t>
-      </w:r>
+        <w:t>NanoDrop</w:t>
+      </w:r>
+      <w:proofErr w:type="spellEnd"/>
+      <w:r>
+        <w:rPr>
+          <w:rFonts w:ascii="Times New Roman" w:eastAsia="Times New Roman" w:hAnsi="Times New Roman" w:cs="Times New Roman"/>
+          <w:color w:val="000000"/>
+          <w:sz w:val="24"/>
+          <w:szCs w:val="24"/>
+          <w:lang w:eastAsia="de-DE"/>
+        </w:rPr>
+        <w:t xml:space="preserve"> 2000 UV-Vis spectrophotometer</w:t>
+      </w:r>
+      <w:r>
+        <w:rPr>
+          <w:rFonts w:ascii="Times New Roman" w:eastAsia="Times New Roman" w:hAnsi="Times New Roman" w:cs="Times New Roman"/>
+          <w:color w:val="000000"/>
+          <w:sz w:val="24"/>
+          <w:szCs w:val="24"/>
+          <w:lang w:eastAsia="de-DE"/>
+        </w:rPr>
+        <w:t xml:space="preserve">. Dissolved organic carbon </w:t>
+      </w:r>
+      <w:r>
+        <w:rPr>
+          <w:rFonts w:ascii="Times New Roman" w:eastAsia="Times New Roman" w:hAnsi="Times New Roman" w:cs="Times New Roman"/>
+          <w:color w:val="000000"/>
+          <w:sz w:val="24"/>
+          <w:szCs w:val="24"/>
+          <w:lang w:eastAsia="de-DE"/>
+        </w:rPr>
+        <w:t xml:space="preserve">and total nitrogen </w:t>
+      </w:r>
+      <w:r>
+        <w:rPr>
+          <w:rFonts w:ascii="Times New Roman" w:eastAsia="Times New Roman" w:hAnsi="Times New Roman" w:cs="Times New Roman"/>
+          <w:color w:val="000000"/>
+          <w:sz w:val="24"/>
+          <w:szCs w:val="24"/>
+          <w:lang w:eastAsia="de-DE"/>
+        </w:rPr>
+        <w:t>on acidified samples was</w:t>
+      </w:r>
+      <w:r>
+        <w:rPr>
+          <w:rFonts w:ascii="Times New Roman" w:eastAsia="Times New Roman" w:hAnsi="Times New Roman" w:cs="Times New Roman"/>
+          <w:color w:val="000000"/>
+          <w:sz w:val="24"/>
+          <w:szCs w:val="24"/>
+          <w:lang w:eastAsia="de-DE"/>
+        </w:rPr>
+        <w:t xml:space="preserve"> determined using a </w:t>
+      </w:r>
+      <w:r>
+        <w:rPr>
+          <w:rFonts w:ascii="Times New Roman" w:eastAsia="Times New Roman" w:hAnsi="Times New Roman" w:cs="Times New Roman"/>
+          <w:color w:val="000000"/>
+          <w:sz w:val="24"/>
+          <w:szCs w:val="24"/>
+          <w:lang w:eastAsia="de-DE"/>
+        </w:rPr>
+        <w:t xml:space="preserve">Shimadzu TOC – L total carbon analyzer with </w:t>
+      </w:r>
+      <w:r>
+        <w:rPr>
+          <w:rFonts w:ascii="Times New Roman" w:eastAsia="Times New Roman" w:hAnsi="Times New Roman" w:cs="Times New Roman"/>
+          <w:color w:val="000000"/>
+          <w:sz w:val="24"/>
+          <w:szCs w:val="24"/>
+          <w:lang w:eastAsia="de-DE"/>
+        </w:rPr>
+        <w:t xml:space="preserve"> </w:t>
+      </w:r>
+      <w:r>
+        <w:rPr>
+          <w:rFonts w:ascii="Times New Roman" w:eastAsia="Times New Roman" w:hAnsi="Times New Roman" w:cs="Times New Roman"/>
+          <w:color w:val="000000"/>
+          <w:sz w:val="24"/>
+          <w:szCs w:val="24"/>
+          <w:lang w:eastAsia="de-DE"/>
+        </w:rPr>
+        <w:t>a TNM – L module.</w:t>
+      </w:r>
+      <w:bookmarkStart w:id="1" w:name="_GoBack"/>
+      <w:bookmarkEnd w:id="1"/>
       <w:r>
         <w:rPr>
           <w:rFonts w:ascii="Times New Roman" w:eastAsia="Times New Roman" w:hAnsi="Times New Roman" w:cs="Times New Roman"/>
@@ -3851,7 +3911,6 @@
           <w:szCs w:val="24"/>
           <w:lang w:eastAsia="de-DE"/>
         </w:rPr>
-        <w:lastRenderedPageBreak/>
         <w:t xml:space="preserve"> </w:t>
       </w:r>
     </w:p>
@@ -5001,7 +5060,17 @@
           <w:sz w:val="24"/>
           <w:szCs w:val="24"/>
         </w:rPr>
-        <w:t xml:space="preserve"> RF (2007) A Reassessment of the Conservation Status of Crayfishes of the United States and Canada after 10+ Years of Increased Awareness. </w:t>
+        <w:t xml:space="preserve"> RF (2007) A Reassessment of the Conservation Status </w:t>
+      </w:r>
+      <w:r>
+        <w:rPr>
+          <w:rFonts w:ascii="Times New Roman" w:hAnsi="Times New Roman" w:cs="Times New Roman"/>
+          <w:color w:val="000000" w:themeColor="text1"/>
+          <w:sz w:val="24"/>
+          <w:szCs w:val="24"/>
+        </w:rPr>
+        <w:lastRenderedPageBreak/>
+        <w:t xml:space="preserve">of Crayfishes of the United States and Canada after 10+ Years of Increased Awareness. </w:t>
       </w:r>
       <w:r>
         <w:rPr>

</xml_diff>